<commit_message>
Updated document with 0.7 updates
</commit_message>
<xml_diff>
--- a/Car-Nage Game Design document.docx
+++ b/Car-Nage Game Design document.docx
@@ -647,19 +647,21 @@
             <w:tcW w:w="2360" w:type="dxa"/>
           </w:tcPr>
           <w:p>
-            <w:r>
-              <w:t xml:space="preserve">Tembani </w:t>
-            </w:r>
             <w:proofErr w:type="spellStart"/>
             <w:r>
+              <w:t>Tembani</w:t>
+            </w:r>
+            <w:proofErr w:type="spellEnd"/>
+            <w:r>
+              <w:t xml:space="preserve"> </w:t>
+            </w:r>
+            <w:proofErr w:type="spellStart"/>
+            <w:r>
               <w:t>Mdaya</w:t>
             </w:r>
             <w:proofErr w:type="spellEnd"/>
             <w:r>
-              <w:t xml:space="preserve">, Andrew Scott and </w:t>
-            </w:r>
-            <w:r>
-              <w:t>Thomas Riches</w:t>
+              <w:t>, Andrew Scott and Thomas Riches</w:t>
             </w:r>
           </w:p>
         </w:tc>
@@ -722,27 +724,49 @@
           <w:tcPr>
             <w:tcW w:w="2360" w:type="dxa"/>
           </w:tcPr>
-          <w:p/>
+          <w:p>
+            <w:r>
+              <w:t>0.7</w:t>
+            </w:r>
+          </w:p>
         </w:tc>
         <w:tc>
           <w:tcPr>
             <w:tcW w:w="2360" w:type="dxa"/>
           </w:tcPr>
-          <w:p/>
+          <w:p>
+            <w:r>
+              <w:t>Andrew Scott, Thomas Riches</w:t>
+            </w:r>
+          </w:p>
         </w:tc>
         <w:tc>
           <w:tcPr>
             <w:tcW w:w="2360" w:type="dxa"/>
           </w:tcPr>
-          <w:p/>
+          <w:p>
+            <w:r>
+              <w:t>12/11/2019</w:t>
+            </w:r>
+          </w:p>
         </w:tc>
         <w:tc>
           <w:tcPr>
             <w:tcW w:w="2366" w:type="dxa"/>
           </w:tcPr>
           <w:p>
-            <w:bookmarkStart w:id="0" w:name="_GoBack"/>
-            <w:bookmarkEnd w:id="0"/>
+            <w:r>
+              <w:t>AI now functions,</w:t>
+            </w:r>
+            <w:r>
+              <w:t xml:space="preserve"> changed map design, </w:t>
+            </w:r>
+            <w:r>
+              <w:t>adding hea</w:t>
+            </w:r>
+            <w:r>
+              <w:t>ding for Amendments section</w:t>
+            </w:r>
           </w:p>
         </w:tc>
       </w:tr>
@@ -754,13 +778,36 @@
           <w:tcPr>
             <w:tcW w:w="2360" w:type="dxa"/>
           </w:tcPr>
-          <w:p/>
+          <w:p>
+            <w:r>
+              <w:t>1.0</w:t>
+            </w:r>
+          </w:p>
         </w:tc>
         <w:tc>
           <w:tcPr>
             <w:tcW w:w="2360" w:type="dxa"/>
           </w:tcPr>
-          <w:p/>
+          <w:p>
+            <w:proofErr w:type="spellStart"/>
+            <w:r>
+              <w:t>Tembani</w:t>
+            </w:r>
+            <w:proofErr w:type="spellEnd"/>
+            <w:r>
+              <w:t xml:space="preserve"> </w:t>
+            </w:r>
+            <w:proofErr w:type="spellStart"/>
+            <w:r>
+              <w:t>Mdaya</w:t>
+            </w:r>
+            <w:proofErr w:type="spellEnd"/>
+            <w:r>
+              <w:t>, Andrew Scott and Thomas Riches</w:t>
+            </w:r>
+            <w:bookmarkStart w:id="0" w:name="_GoBack"/>
+            <w:bookmarkEnd w:id="0"/>
+          </w:p>
         </w:tc>
         <w:tc>
           <w:tcPr>
@@ -2627,15 +2674,7 @@
         <w:t>against</w:t>
       </w:r>
       <w:r>
-        <w:t xml:space="preserve"> each other for glory and bragging rights. The player takes the helm as a combatant fighting for survival in an arena attempting to survive. The game will incorporate elements </w:t>
-      </w:r>
-      <w:proofErr w:type="gramStart"/>
-      <w:r>
-        <w:t>similar to</w:t>
-      </w:r>
-      <w:proofErr w:type="gramEnd"/>
-      <w:r>
-        <w:t xml:space="preserve"> games like “Move or Die” “Risk of Rain” and “Mad Max”. </w:t>
+        <w:t xml:space="preserve"> each other for glory and bragging rights. The player takes the helm as a combatant fighting for survival in an arena attempting to survive. The game will incorporate elements similar to games like “Move or Die” “Risk of Rain” and “Mad Max”. </w:t>
       </w:r>
     </w:p>
     <w:p>
@@ -2657,19 +2696,7 @@
           <w:rPr>
             <w:rStyle w:val="Hyperlink"/>
           </w:rPr>
-          <w:t>(cargo sh</w:t>
-        </w:r>
-        <w:r>
-          <w:rPr>
-            <w:rStyle w:val="Hyperlink"/>
-          </w:rPr>
-          <w:t>i</w:t>
-        </w:r>
-        <w:r>
-          <w:rPr>
-            <w:rStyle w:val="Hyperlink"/>
-          </w:rPr>
-          <w:t>p)</w:t>
+          <w:t>(cargo ship)</w:t>
         </w:r>
       </w:hyperlink>
     </w:p>
@@ -2771,6 +2798,7 @@
     </w:p>
     <w:p>
       <w:r>
+        <w:lastRenderedPageBreak/>
         <w:t>The game will be a high-octane, fast-paced 2.5D Beat-</w:t>
       </w:r>
       <w:proofErr w:type="spellStart"/>
@@ -2779,11 +2807,7 @@
       </w:r>
       <w:proofErr w:type="spellEnd"/>
       <w:r>
-        <w:t xml:space="preserve">-Up game set in a post-apocalyptic world where rules are no more. The player sets out on the Road as a search for fuel because he is constantly losing it on the go, but he is only later confronted with </w:t>
-      </w:r>
-      <w:r>
-        <w:lastRenderedPageBreak/>
-        <w:t>scavengers and baddies looking forward in taking the player down. Luckily, his car has a special absorb power to counter its terrible fuel usage and is able to gain fuel from defeating the enemy cars in front of them.</w:t>
+        <w:t>-Up game set in a post-apocalyptic world where rules are no more. The player sets out on the Road as a search for fuel because he is constantly losing it on the go, but he is only later confronted with scavengers and baddies looking forward in taking the player down. Luckily, his car has a special absorb power to counter its terrible fuel usage and is able to gain fuel from defeating the enemy cars in front of them.</w:t>
       </w:r>
     </w:p>
     <w:p>
@@ -2867,15 +2891,7 @@
       </w:r>
       <w:proofErr w:type="spellEnd"/>
       <w:r>
-        <w:t xml:space="preserve">-up games, you never have the option to do quick dodges from enemy attacks in any </w:t>
-      </w:r>
-      <w:proofErr w:type="gramStart"/>
-      <w:r>
-        <w:t>direction</w:t>
-      </w:r>
-      <w:proofErr w:type="gramEnd"/>
-      <w:r>
-        <w:t xml:space="preserve"> so we are looking to implement a “Juke” sort of feature.</w:t>
+        <w:t>-up games, you never have the option to do quick dodges from enemy attacks in any direction so we are looking to implement a “Juke” sort of feature.</w:t>
       </w:r>
     </w:p>
     <w:p>
@@ -2886,15 +2902,7 @@
         <w:t>will</w:t>
       </w:r>
       <w:r>
-        <w:t xml:space="preserve"> take a chunk off </w:t>
-      </w:r>
-      <w:proofErr w:type="gramStart"/>
-      <w:r>
-        <w:t>it</w:t>
-      </w:r>
-      <w:proofErr w:type="gramEnd"/>
-      <w:r>
-        <w:t xml:space="preserve"> but it can be refilled with fuel containers</w:t>
+        <w:t xml:space="preserve"> take a chunk off it but it can be refilled with fuel containers</w:t>
       </w:r>
       <w:r>
         <w:t>.</w:t>
@@ -2976,6 +2984,7 @@
     </w:p>
     <w:p>
       <w:r>
+        <w:lastRenderedPageBreak/>
         <w:t>The gameplay will be in the style of an arcade, side-scroller, beat-</w:t>
       </w:r>
       <w:proofErr w:type="spellStart"/>
@@ -2984,15 +2993,7 @@
       </w:r>
       <w:proofErr w:type="spellEnd"/>
       <w:r>
-        <w:t xml:space="preserve">-up game. The player will be against a small horde of enemies in front of them and the player </w:t>
-      </w:r>
-      <w:proofErr w:type="gramStart"/>
-      <w:r>
-        <w:t>has to</w:t>
-      </w:r>
-      <w:proofErr w:type="gramEnd"/>
-      <w:r>
-        <w:t xml:space="preserve"> clear the screen before they are able to proceed.</w:t>
+        <w:t>-up game. The player will be against a small horde of enemies in front of them and the player has to clear the screen before they are able to proceed.</w:t>
       </w:r>
     </w:p>
     <w:p/>
@@ -3168,7 +3169,11 @@
         <w:t xml:space="preserve"> A real risky enemy as it takes time to attack leaving you a big window for multiple blows, </w:t>
       </w:r>
       <w:r>
-        <w:t>but if you are too greedy, you will face a huge hit leaving close to exploding</w:t>
+        <w:t xml:space="preserve">but if you are too greedy, you will face a </w:t>
+      </w:r>
+      <w:r>
+        <w:lastRenderedPageBreak/>
+        <w:t>huge hit leaving close to exploding</w:t>
       </w:r>
       <w:r>
         <w:t>.</w:t>
@@ -3212,6 +3217,9 @@
         </w:rPr>
       </w:pPr>
       <w:r>
+        <w:rPr>
+          <w:noProof/>
+        </w:rPr>
         <w:drawing>
           <wp:inline distT="0" distB="0" distL="0" distR="0" wp14:anchorId="19505F99" wp14:editId="0FCC4603">
             <wp:extent cx="3171825" cy="2114550"/>
@@ -3311,6 +3319,9 @@
         <w:t xml:space="preserve"> </w:t>
       </w:r>
       <w:r>
+        <w:rPr>
+          <w:noProof/>
+        </w:rPr>
         <w:drawing>
           <wp:inline distT="0" distB="0" distL="0" distR="0" wp14:anchorId="10620D72" wp14:editId="0CF06B0B">
             <wp:extent cx="2751123" cy="2019300"/>
@@ -3360,6 +3371,9 @@
     </w:p>
     <w:p>
       <w:r>
+        <w:rPr>
+          <w:noProof/>
+        </w:rPr>
         <w:lastRenderedPageBreak/>
         <w:drawing>
           <wp:inline distT="0" distB="0" distL="0" distR="0" wp14:anchorId="360AD0DE" wp14:editId="57FBA785">
@@ -3577,6 +3591,74 @@
         <w:t>Appendices</w:t>
       </w:r>
       <w:bookmarkEnd w:id="23"/>
+    </w:p>
+    <w:p>
+      <w:pPr>
+        <w:pStyle w:val="Heading2"/>
+        <w:rPr>
+          <w:lang w:val="en-US"/>
+        </w:rPr>
+      </w:pPr>
+      <w:r>
+        <w:rPr>
+          <w:lang w:val="en-US"/>
+        </w:rPr>
+        <w:t>Ammendments</w:t>
+      </w:r>
+    </w:p>
+    <w:p>
+      <w:pPr>
+        <w:rPr>
+          <w:lang w:val="en-US"/>
+        </w:rPr>
+      </w:pPr>
+      <w:r>
+        <w:rPr>
+          <w:lang w:val="en-US"/>
+        </w:rPr>
+        <w:t xml:space="preserve">Fixed AI, now follows player properly by using a </w:t>
+      </w:r>
+      <w:proofErr w:type="spellStart"/>
+      <w:r>
+        <w:rPr>
+          <w:lang w:val="en-US"/>
+        </w:rPr>
+        <w:t>navmesh</w:t>
+      </w:r>
+      <w:proofErr w:type="spellEnd"/>
+      <w:r>
+        <w:rPr>
+          <w:lang w:val="en-US"/>
+        </w:rPr>
+        <w:t xml:space="preserve"> agent </w:t>
+      </w:r>
+    </w:p>
+    <w:p>
+      <w:pPr>
+        <w:rPr>
+          <w:lang w:val="en-US"/>
+        </w:rPr>
+      </w:pPr>
+      <w:r>
+        <w:rPr>
+          <w:lang w:val="en-US"/>
+        </w:rPr>
+        <w:t xml:space="preserve">Changed map design to squared-off arena with ship landmark in </w:t>
+      </w:r>
+      <w:proofErr w:type="spellStart"/>
+      <w:r>
+        <w:rPr>
+          <w:lang w:val="en-US"/>
+        </w:rPr>
+        <w:t>centre</w:t>
+      </w:r>
+      <w:proofErr w:type="spellEnd"/>
+      <w:r>
+        <w:rPr>
+          <w:lang w:val="en-US"/>
+        </w:rPr>
+        <w:t xml:space="preserve">. </w:t>
+      </w:r>
     </w:p>
     <w:p>
       <w:pPr>
@@ -3813,7 +3895,7 @@
       </w:pPr>
     </w:pPrDefault>
   </w:docDefaults>
-  <w:latentStyles w:defLockedState="0" w:defUIPriority="99" w:defSemiHidden="0" w:defUnhideWhenUsed="0" w:defQFormat="0" w:count="377">
+  <w:latentStyles w:defLockedState="0" w:defUIPriority="99" w:defSemiHidden="0" w:defUnhideWhenUsed="0" w:defQFormat="0" w:count="376">
     <w:lsdException w:name="Normal" w:uiPriority="0" w:qFormat="1"/>
     <w:lsdException w:name="heading 1" w:uiPriority="9" w:qFormat="1"/>
     <w:lsdException w:name="heading 2" w:semiHidden="1" w:uiPriority="9" w:unhideWhenUsed="1" w:qFormat="1"/>
@@ -4190,7 +4272,6 @@
     <w:lsdException w:name="Hashtag" w:semiHidden="1" w:unhideWhenUsed="1"/>
     <w:lsdException w:name="Unresolved Mention" w:semiHidden="1" w:unhideWhenUsed="1"/>
     <w:lsdException w:name="Smart Link" w:semiHidden="1" w:unhideWhenUsed="1"/>
-    <w:lsdException w:name="Smart Link Error" w:semiHidden="1" w:unhideWhenUsed="1"/>
   </w:latentStyles>
   <w:style w:type="paragraph" w:default="1" w:styleId="Normal">
     <w:name w:val="Normal"/>
@@ -5218,21 +5299,6 @@
 </file>
 
 <file path=customXml/item1.xml><?xml version="1.0" encoding="utf-8"?>
-<?mso-contentType ?>
-<FormTemplates xmlns="http://schemas.microsoft.com/sharepoint/v3/contenttype/forms">
-  <Display>DocumentLibraryForm</Display>
-  <Edit>DocumentLibraryForm</Edit>
-  <New>DocumentLibraryForm</New>
-</FormTemplates>
-</file>
-
-<file path=customXml/item2.xml><?xml version="1.0" encoding="utf-8"?>
-<p:properties xmlns:p="http://schemas.microsoft.com/office/2006/metadata/properties" xmlns:xsi="http://www.w3.org/2001/XMLSchema-instance" xmlns:pc="http://schemas.microsoft.com/office/infopath/2007/PartnerControls">
-  <documentManagement/>
-</p:properties>
-</file>
-
-<file path=customXml/item3.xml><?xml version="1.0" encoding="utf-8"?>
 <ct:contentTypeSchema xmlns:ct="http://schemas.microsoft.com/office/2006/metadata/contentType" xmlns:ma="http://schemas.microsoft.com/office/2006/metadata/properties/metaAttributes" ct:_="" ma:_="" ma:contentTypeName="Document" ma:contentTypeID="0x01010078CC30C20E7171488F9D630BE2F43C2D" ma:contentTypeVersion="11" ma:contentTypeDescription="Create a new document." ma:contentTypeScope="" ma:versionID="97dc7fc0196d99548403b698a01cdf60">
   <xsd:schema xmlns:xsd="http://www.w3.org/2001/XMLSchema" xmlns:xs="http://www.w3.org/2001/XMLSchema" xmlns:p="http://schemas.microsoft.com/office/2006/metadata/properties" xmlns:ns3="f0bc1622-6a7a-4236-ab01-eeb26d08c79d" xmlns:ns4="90efd5d8-f176-4d95-97ca-a12bb6dadb74" targetNamespace="http://schemas.microsoft.com/office/2006/metadata/properties" ma:root="true" ma:fieldsID="c17dd1ebd6b3778c1f7982a20fab95b1" ns3:_="" ns4:_="">
     <xsd:import namespace="f0bc1622-6a7a-4236-ab01-eeb26d08c79d"/>
@@ -5441,28 +5507,26 @@
 </ct:contentTypeSchema>
 </file>
 
+<file path=customXml/item2.xml><?xml version="1.0" encoding="utf-8"?>
+<p:properties xmlns:p="http://schemas.microsoft.com/office/2006/metadata/properties" xmlns:xsi="http://www.w3.org/2001/XMLSchema-instance" xmlns:pc="http://schemas.microsoft.com/office/infopath/2007/PartnerControls">
+  <documentManagement/>
+</p:properties>
+</file>
+
+<file path=customXml/item3.xml><?xml version="1.0" encoding="utf-8"?>
+<?mso-contentType ?>
+<FormTemplates xmlns="http://schemas.microsoft.com/sharepoint/v3/contenttype/forms">
+  <Display>DocumentLibraryForm</Display>
+  <Edit>DocumentLibraryForm</Edit>
+  <New>DocumentLibraryForm</New>
+</FormTemplates>
+</file>
+
 <file path=customXml/item4.xml><?xml version="1.0" encoding="utf-8"?>
 <b:Sources xmlns:b="http://schemas.openxmlformats.org/officeDocument/2006/bibliography" xmlns="http://schemas.openxmlformats.org/officeDocument/2006/bibliography" SelectedStyle="\APASixthEditionOfficeOnline.xsl" StyleName="APA" Version="6"/>
 </file>
 
 <file path=customXml/itemProps1.xml><?xml version="1.0" encoding="utf-8"?>
-<ds:datastoreItem xmlns:ds="http://schemas.openxmlformats.org/officeDocument/2006/customXml" ds:itemID="{5CFCA7BE-9F73-4B6F-B15B-7DE15B70C457}">
-  <ds:schemaRefs>
-    <ds:schemaRef ds:uri="http://schemas.microsoft.com/sharepoint/v3/contenttype/forms"/>
-  </ds:schemaRefs>
-</ds:datastoreItem>
-</file>
-
-<file path=customXml/itemProps2.xml><?xml version="1.0" encoding="utf-8"?>
-<ds:datastoreItem xmlns:ds="http://schemas.openxmlformats.org/officeDocument/2006/customXml" ds:itemID="{A51B1DAA-ED73-4D17-A9EF-943C4044E7D4}">
-  <ds:schemaRefs>
-    <ds:schemaRef ds:uri="http://schemas.microsoft.com/office/2006/metadata/properties"/>
-    <ds:schemaRef ds:uri="http://schemas.microsoft.com/office/infopath/2007/PartnerControls"/>
-  </ds:schemaRefs>
-</ds:datastoreItem>
-</file>
-
-<file path=customXml/itemProps3.xml><?xml version="1.0" encoding="utf-8"?>
 <ds:datastoreItem xmlns:ds="http://schemas.openxmlformats.org/officeDocument/2006/customXml" ds:itemID="{5C1734AA-FDFA-4C7C-BCA6-8C838D26F485}">
   <ds:schemaRefs>
     <ds:schemaRef ds:uri="http://schemas.microsoft.com/office/2006/metadata/contentType"/>
@@ -5481,8 +5545,25 @@
 </ds:datastoreItem>
 </file>
 
+<file path=customXml/itemProps2.xml><?xml version="1.0" encoding="utf-8"?>
+<ds:datastoreItem xmlns:ds="http://schemas.openxmlformats.org/officeDocument/2006/customXml" ds:itemID="{A51B1DAA-ED73-4D17-A9EF-943C4044E7D4}">
+  <ds:schemaRefs>
+    <ds:schemaRef ds:uri="http://schemas.microsoft.com/office/2006/metadata/properties"/>
+    <ds:schemaRef ds:uri="http://schemas.microsoft.com/office/infopath/2007/PartnerControls"/>
+  </ds:schemaRefs>
+</ds:datastoreItem>
+</file>
+
+<file path=customXml/itemProps3.xml><?xml version="1.0" encoding="utf-8"?>
+<ds:datastoreItem xmlns:ds="http://schemas.openxmlformats.org/officeDocument/2006/customXml" ds:itemID="{5CFCA7BE-9F73-4B6F-B15B-7DE15B70C457}">
+  <ds:schemaRefs>
+    <ds:schemaRef ds:uri="http://schemas.microsoft.com/sharepoint/v3/contenttype/forms"/>
+  </ds:schemaRefs>
+</ds:datastoreItem>
+</file>
+
 <file path=customXml/itemProps4.xml><?xml version="1.0" encoding="utf-8"?>
-<ds:datastoreItem xmlns:ds="http://schemas.openxmlformats.org/officeDocument/2006/customXml" ds:itemID="{47D27A22-68D8-48BF-B855-17399F9D25D4}">
+<ds:datastoreItem xmlns:ds="http://schemas.openxmlformats.org/officeDocument/2006/customXml" ds:itemID="{EBEA8D22-88B7-4F09-8519-AD09B67939D5}">
   <ds:schemaRefs>
     <ds:schemaRef ds:uri="http://schemas.openxmlformats.org/officeDocument/2006/bibliography"/>
   </ds:schemaRefs>

</xml_diff>